<commit_message>
converting 4th workshop to md
</commit_message>
<xml_diff>
--- a/WorkshopMaterials/04 - TACO Finance Adding an Azure App Services Back-end.docx
+++ b/WorkshopMaterials/04 - TACO Finance Adding an Azure App Services Back-end.docx
@@ -5852,22 +5852,8 @@
       </w:r>
     </w:p>
     <w:p>
-      <w:pPr>
-        <w:pStyle w:val="Stepnonumber"/>
-      </w:pPr>
-      <w:r>
-        <w:t xml:space="preserve">To the declarations and </w:t>
-      </w:r>
-      <w:proofErr w:type="spellStart"/>
-      <w:r>
-        <w:t>entryComponents</w:t>
-      </w:r>
-      <w:proofErr w:type="spellEnd"/>
-      <w:r>
-        <w:t xml:space="preserve"> arrays</w:t>
-      </w:r>
-    </w:p>
-    <w:p>
+      <w:bookmarkStart w:id="13" w:name="_GoBack"/>
+      <w:bookmarkEnd w:id="13"/>
       <w:r>
         <w:br w:type="page"/>
       </w:r>
@@ -8056,34 +8042,24 @@
       <w:pPr>
         <w:pStyle w:val="Caption"/>
       </w:pPr>
-      <w:bookmarkStart w:id="13" w:name="_Ref472955450"/>
-      <w:bookmarkStart w:id="14" w:name="_Toc472955716"/>
+      <w:bookmarkStart w:id="14" w:name="_Ref472955450"/>
+      <w:bookmarkStart w:id="15" w:name="_Toc472955716"/>
       <w:r>
         <w:t xml:space="preserve">Figure </w:t>
       </w:r>
-      <w:r>
-        <w:fldChar w:fldCharType="begin"/>
-      </w:r>
-      <w:r>
-        <w:instrText xml:space="preserve"> SEQ Figure \* ARABIC </w:instrText>
-      </w:r>
-      <w:r>
-        <w:fldChar w:fldCharType="separate"/>
-      </w:r>
-      <w:r>
-        <w:rPr>
-          <w:noProof/>
-        </w:rPr>
-        <w:t>2</w:t>
-      </w:r>
-      <w:r>
-        <w:fldChar w:fldCharType="end"/>
-      </w:r>
-      <w:bookmarkEnd w:id="13"/>
+      <w:fldSimple w:instr=" SEQ Figure \* ARABIC ">
+        <w:r>
+          <w:rPr>
+            <w:noProof/>
+          </w:rPr>
+          <w:t>2</w:t>
+        </w:r>
+      </w:fldSimple>
+      <w:bookmarkEnd w:id="14"/>
       <w:r>
         <w:t xml:space="preserve"> – TACO Finance App: Start (Login) Page</w:t>
       </w:r>
-      <w:bookmarkEnd w:id="14"/>
+      <w:bookmarkEnd w:id="15"/>
     </w:p>
     <w:p/>
     <w:p/>
@@ -8195,34 +8171,24 @@
       <w:pPr>
         <w:pStyle w:val="Caption"/>
       </w:pPr>
-      <w:bookmarkStart w:id="15" w:name="_Ref472955613"/>
-      <w:bookmarkStart w:id="16" w:name="_Toc472955717"/>
+      <w:bookmarkStart w:id="16" w:name="_Ref472955613"/>
+      <w:bookmarkStart w:id="17" w:name="_Toc472955717"/>
       <w:r>
         <w:t xml:space="preserve">Figure </w:t>
       </w:r>
-      <w:r>
-        <w:fldChar w:fldCharType="begin"/>
-      </w:r>
-      <w:r>
-        <w:instrText xml:space="preserve"> SEQ Figure \* ARABIC </w:instrText>
-      </w:r>
-      <w:r>
-        <w:fldChar w:fldCharType="separate"/>
-      </w:r>
-      <w:r>
-        <w:rPr>
-          <w:noProof/>
-        </w:rPr>
-        <w:t>3</w:t>
-      </w:r>
-      <w:r>
-        <w:fldChar w:fldCharType="end"/>
-      </w:r>
-      <w:bookmarkEnd w:id="15"/>
+      <w:fldSimple w:instr=" SEQ Figure \* ARABIC ">
+        <w:r>
+          <w:rPr>
+            <w:noProof/>
+          </w:rPr>
+          <w:t>3</w:t>
+        </w:r>
+      </w:fldSimple>
+      <w:bookmarkEnd w:id="16"/>
       <w:r>
         <w:t xml:space="preserve"> – TACO Finance App: Settings Page</w:t>
       </w:r>
-      <w:bookmarkEnd w:id="16"/>
+      <w:bookmarkEnd w:id="17"/>
     </w:p>
     <w:p/>
     <w:p>
@@ -8286,8 +8252,6 @@
           </wp:inline>
         </w:drawing>
       </w:r>
-      <w:bookmarkStart w:id="17" w:name="_GoBack"/>
-      <w:bookmarkEnd w:id="17"/>
     </w:p>
     <w:p>
       <w:pPr>
@@ -8297,24 +8261,14 @@
       <w:r>
         <w:t xml:space="preserve">Figure </w:t>
       </w:r>
-      <w:r>
-        <w:fldChar w:fldCharType="begin"/>
-      </w:r>
-      <w:r>
-        <w:instrText xml:space="preserve"> SEQ Figure \* ARABIC </w:instrText>
-      </w:r>
-      <w:r>
-        <w:fldChar w:fldCharType="separate"/>
-      </w:r>
-      <w:r>
-        <w:rPr>
-          <w:noProof/>
-        </w:rPr>
-        <w:t>4</w:t>
-      </w:r>
-      <w:r>
-        <w:fldChar w:fldCharType="end"/>
-      </w:r>
+      <w:fldSimple w:instr=" SEQ Figure \* ARABIC ">
+        <w:r>
+          <w:rPr>
+            <w:noProof/>
+          </w:rPr>
+          <w:t>4</w:t>
+        </w:r>
+      </w:fldSimple>
       <w:r>
         <w:t xml:space="preserve"> – TACO Finance App: Start Page</w:t>
       </w:r>
@@ -8453,7 +8407,7 @@
       <w:rPr>
         <w:noProof/>
       </w:rPr>
-      <w:t>16</w:t>
+      <w:t>18</w:t>
     </w:r>
     <w:r>
       <w:rPr>
@@ -11439,7 +11393,7 @@
 </file>
 
 <file path=customXml/itemProps1.xml><?xml version="1.0" encoding="utf-8"?>
-<ds:datastoreItem xmlns:ds="http://schemas.openxmlformats.org/officeDocument/2006/customXml" ds:itemID="{FB3055D3-1638-4A37-9A43-900542B4B147}">
+<ds:datastoreItem xmlns:ds="http://schemas.openxmlformats.org/officeDocument/2006/customXml" ds:itemID="{CF2516E7-7172-4521-AE95-8FEE3349BF1A}">
   <ds:schemaRefs>
     <ds:schemaRef ds:uri="http://schemas.openxmlformats.org/officeDocument/2006/bibliography"/>
   </ds:schemaRefs>

</xml_diff>